<commit_message>
Refactored to alter dependencies
</commit_message>
<xml_diff>
--- a/BattleTank/AimingDependencyMapping.docx
+++ b/BattleTank/AimingDependencyMapping.docx
@@ -5,6 +5,820 @@
     <w:p>
       <w:bookmarkStart w:id="0" w:name="_GoBack"/>
       <w:bookmarkEnd w:id="0"/>
+      <w:r>
+        <w:rPr>
+          <w:noProof/>
+          <w:lang w:eastAsia="en-GB"/>
+        </w:rPr>
+        <mc:AlternateContent>
+          <mc:Choice Requires="wps">
+            <w:drawing>
+              <wp:anchor distT="0" distB="0" distL="114300" distR="114300" simplePos="0" relativeHeight="251685888" behindDoc="0" locked="0" layoutInCell="1" allowOverlap="1" wp14:anchorId="52DA8642" wp14:editId="245D68D2">
+                <wp:simplePos x="0" y="0"/>
+                <wp:positionH relativeFrom="margin">
+                  <wp:posOffset>2137558</wp:posOffset>
+                </wp:positionH>
+                <wp:positionV relativeFrom="paragraph">
+                  <wp:posOffset>3016332</wp:posOffset>
+                </wp:positionV>
+                <wp:extent cx="735355" cy="521344"/>
+                <wp:effectExtent l="19050" t="19050" r="83820" b="50165"/>
+                <wp:wrapNone/>
+                <wp:docPr id="18" name="Straight Arrow Connector 18"/>
+                <wp:cNvGraphicFramePr/>
+                <a:graphic xmlns:a="http://schemas.openxmlformats.org/drawingml/2006/main">
+                  <a:graphicData uri="http://schemas.microsoft.com/office/word/2010/wordprocessingShape">
+                    <wps:wsp>
+                      <wps:cNvCnPr/>
+                      <wps:spPr>
+                        <a:xfrm>
+                          <a:off x="0" y="0"/>
+                          <a:ext cx="735355" cy="521344"/>
+                        </a:xfrm>
+                        <a:prstGeom prst="straightConnector1">
+                          <a:avLst/>
+                        </a:prstGeom>
+                        <a:ln w="57150">
+                          <a:tailEnd type="triangle"/>
+                        </a:ln>
+                      </wps:spPr>
+                      <wps:style>
+                        <a:lnRef idx="1">
+                          <a:schemeClr val="accent1"/>
+                        </a:lnRef>
+                        <a:fillRef idx="0">
+                          <a:schemeClr val="accent1"/>
+                        </a:fillRef>
+                        <a:effectRef idx="0">
+                          <a:schemeClr val="accent1"/>
+                        </a:effectRef>
+                        <a:fontRef idx="minor">
+                          <a:schemeClr val="tx1"/>
+                        </a:fontRef>
+                      </wps:style>
+                      <wps:bodyPr/>
+                    </wps:wsp>
+                  </a:graphicData>
+                </a:graphic>
+                <wp14:sizeRelH relativeFrom="margin">
+                  <wp14:pctWidth>0</wp14:pctWidth>
+                </wp14:sizeRelH>
+                <wp14:sizeRelV relativeFrom="margin">
+                  <wp14:pctHeight>0</wp14:pctHeight>
+                </wp14:sizeRelV>
+              </wp:anchor>
+            </w:drawing>
+          </mc:Choice>
+          <mc:Fallback>
+            <w:pict>
+              <v:shapetype w14:anchorId="75B0D40B" id="_x0000_t32" coordsize="21600,21600" o:spt="32" o:oned="t" path="m,l21600,21600e" filled="f">
+                <v:path arrowok="t" fillok="f" o:connecttype="none"/>
+                <o:lock v:ext="edit" shapetype="t"/>
+              </v:shapetype>
+              <v:shape id="Straight Arrow Connector 18" o:spid="_x0000_s1026" type="#_x0000_t32" style="position:absolute;margin-left:168.3pt;margin-top:237.5pt;width:57.9pt;height:41.05pt;z-index:251685888;visibility:visible;mso-wrap-style:square;mso-width-percent:0;mso-height-percent:0;mso-wrap-distance-left:9pt;mso-wrap-distance-top:0;mso-wrap-distance-right:9pt;mso-wrap-distance-bottom:0;mso-position-horizontal:absolute;mso-position-horizontal-relative:margin;mso-position-vertical:absolute;mso-position-vertical-relative:text;mso-width-percent:0;mso-height-percent:0;mso-width-relative:margin;mso-height-relative:margin" o:gfxdata="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" strokecolor="#4472c4 [3204]" strokeweight="4.5pt">
+                <v:stroke endarrow="block" joinstyle="miter"/>
+                <w10:wrap anchorx="margin"/>
+              </v:shape>
+            </w:pict>
+          </mc:Fallback>
+        </mc:AlternateContent>
+      </w:r>
+      <w:r>
+        <w:rPr>
+          <w:noProof/>
+          <w:lang w:eastAsia="en-GB"/>
+        </w:rPr>
+        <mc:AlternateContent>
+          <mc:Choice Requires="wps">
+            <w:drawing>
+              <wp:anchor distT="0" distB="0" distL="114300" distR="114300" simplePos="0" relativeHeight="251689984" behindDoc="0" locked="0" layoutInCell="1" allowOverlap="1" wp14:anchorId="32F212B7" wp14:editId="0BC4BBCB">
+                <wp:simplePos x="0" y="0"/>
+                <wp:positionH relativeFrom="margin">
+                  <wp:posOffset>997526</wp:posOffset>
+                </wp:positionH>
+                <wp:positionV relativeFrom="paragraph">
+                  <wp:posOffset>2755076</wp:posOffset>
+                </wp:positionV>
+                <wp:extent cx="2660073" cy="818416"/>
+                <wp:effectExtent l="38100" t="19050" r="26035" b="96520"/>
+                <wp:wrapNone/>
+                <wp:docPr id="9" name="Straight Arrow Connector 9"/>
+                <wp:cNvGraphicFramePr/>
+                <a:graphic xmlns:a="http://schemas.openxmlformats.org/drawingml/2006/main">
+                  <a:graphicData uri="http://schemas.microsoft.com/office/word/2010/wordprocessingShape">
+                    <wps:wsp>
+                      <wps:cNvCnPr/>
+                      <wps:spPr>
+                        <a:xfrm flipH="1">
+                          <a:off x="0" y="0"/>
+                          <a:ext cx="2660073" cy="818416"/>
+                        </a:xfrm>
+                        <a:prstGeom prst="straightConnector1">
+                          <a:avLst/>
+                        </a:prstGeom>
+                        <a:ln w="57150">
+                          <a:tailEnd type="triangle"/>
+                        </a:ln>
+                      </wps:spPr>
+                      <wps:style>
+                        <a:lnRef idx="1">
+                          <a:schemeClr val="accent1"/>
+                        </a:lnRef>
+                        <a:fillRef idx="0">
+                          <a:schemeClr val="accent1"/>
+                        </a:fillRef>
+                        <a:effectRef idx="0">
+                          <a:schemeClr val="accent1"/>
+                        </a:effectRef>
+                        <a:fontRef idx="minor">
+                          <a:schemeClr val="tx1"/>
+                        </a:fontRef>
+                      </wps:style>
+                      <wps:bodyPr/>
+                    </wps:wsp>
+                  </a:graphicData>
+                </a:graphic>
+                <wp14:sizeRelH relativeFrom="margin">
+                  <wp14:pctWidth>0</wp14:pctWidth>
+                </wp14:sizeRelH>
+                <wp14:sizeRelV relativeFrom="margin">
+                  <wp14:pctHeight>0</wp14:pctHeight>
+                </wp14:sizeRelV>
+              </wp:anchor>
+            </w:drawing>
+          </mc:Choice>
+          <mc:Fallback>
+            <w:pict>
+              <v:shape w14:anchorId="0A0D87AE" id="Straight Arrow Connector 9" o:spid="_x0000_s1026" type="#_x0000_t32" style="position:absolute;margin-left:78.55pt;margin-top:216.95pt;width:209.45pt;height:64.45pt;flip:x;z-index:251689984;visibility:visible;mso-wrap-style:square;mso-width-percent:0;mso-height-percent:0;mso-wrap-distance-left:9pt;mso-wrap-distance-top:0;mso-wrap-distance-right:9pt;mso-wrap-distance-bottom:0;mso-position-horizontal:absolute;mso-position-horizontal-relative:margin;mso-position-vertical:absolute;mso-position-vertical-relative:text;mso-width-percent:0;mso-height-percent:0;mso-width-relative:margin;mso-height-relative:margin" o:gfxdata="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" strokecolor="#4472c4 [3204]" strokeweight="4.5pt">
+                <v:stroke endarrow="block" joinstyle="miter"/>
+                <w10:wrap anchorx="margin"/>
+              </v:shape>
+            </w:pict>
+          </mc:Fallback>
+        </mc:AlternateContent>
+      </w:r>
+      <w:r>
+        <w:rPr>
+          <w:noProof/>
+          <w:lang w:eastAsia="en-GB"/>
+        </w:rPr>
+        <mc:AlternateContent>
+          <mc:Choice Requires="wps">
+            <w:drawing>
+              <wp:anchor distT="0" distB="0" distL="114300" distR="114300" simplePos="0" relativeHeight="251687936" behindDoc="0" locked="0" layoutInCell="1" allowOverlap="1" wp14:anchorId="41718ABA" wp14:editId="3BE3E899">
+                <wp:simplePos x="0" y="0"/>
+                <wp:positionH relativeFrom="margin">
+                  <wp:posOffset>3859481</wp:posOffset>
+                </wp:positionH>
+                <wp:positionV relativeFrom="paragraph">
+                  <wp:posOffset>1306285</wp:posOffset>
+                </wp:positionV>
+                <wp:extent cx="391885" cy="570015"/>
+                <wp:effectExtent l="19050" t="19050" r="84455" b="59055"/>
+                <wp:wrapNone/>
+                <wp:docPr id="8" name="Straight Arrow Connector 8"/>
+                <wp:cNvGraphicFramePr/>
+                <a:graphic xmlns:a="http://schemas.openxmlformats.org/drawingml/2006/main">
+                  <a:graphicData uri="http://schemas.microsoft.com/office/word/2010/wordprocessingShape">
+                    <wps:wsp>
+                      <wps:cNvCnPr/>
+                      <wps:spPr>
+                        <a:xfrm>
+                          <a:off x="0" y="0"/>
+                          <a:ext cx="391885" cy="570015"/>
+                        </a:xfrm>
+                        <a:prstGeom prst="straightConnector1">
+                          <a:avLst/>
+                        </a:prstGeom>
+                        <a:ln w="57150">
+                          <a:tailEnd type="triangle"/>
+                        </a:ln>
+                      </wps:spPr>
+                      <wps:style>
+                        <a:lnRef idx="1">
+                          <a:schemeClr val="accent1"/>
+                        </a:lnRef>
+                        <a:fillRef idx="0">
+                          <a:schemeClr val="accent1"/>
+                        </a:fillRef>
+                        <a:effectRef idx="0">
+                          <a:schemeClr val="accent1"/>
+                        </a:effectRef>
+                        <a:fontRef idx="minor">
+                          <a:schemeClr val="tx1"/>
+                        </a:fontRef>
+                      </wps:style>
+                      <wps:bodyPr/>
+                    </wps:wsp>
+                  </a:graphicData>
+                </a:graphic>
+                <wp14:sizeRelH relativeFrom="margin">
+                  <wp14:pctWidth>0</wp14:pctWidth>
+                </wp14:sizeRelH>
+                <wp14:sizeRelV relativeFrom="margin">
+                  <wp14:pctHeight>0</wp14:pctHeight>
+                </wp14:sizeRelV>
+              </wp:anchor>
+            </w:drawing>
+          </mc:Choice>
+          <mc:Fallback>
+            <w:pict>
+              <v:shape w14:anchorId="7E4DC8DC" id="Straight Arrow Connector 8" o:spid="_x0000_s1026" type="#_x0000_t32" style="position:absolute;margin-left:303.9pt;margin-top:102.85pt;width:30.85pt;height:44.9pt;z-index:251687936;visibility:visible;mso-wrap-style:square;mso-width-percent:0;mso-height-percent:0;mso-wrap-distance-left:9pt;mso-wrap-distance-top:0;mso-wrap-distance-right:9pt;mso-wrap-distance-bottom:0;mso-position-horizontal:absolute;mso-position-horizontal-relative:margin;mso-position-vertical:absolute;mso-position-vertical-relative:text;mso-width-percent:0;mso-height-percent:0;mso-width-relative:margin;mso-height-relative:margin" o:gfxdata="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" strokecolor="#4472c4 [3204]" strokeweight="4.5pt">
+                <v:stroke endarrow="block" joinstyle="miter"/>
+                <w10:wrap anchorx="margin"/>
+              </v:shape>
+            </w:pict>
+          </mc:Fallback>
+        </mc:AlternateContent>
+      </w:r>
+      <w:r>
+        <w:rPr>
+          <w:noProof/>
+          <w:lang w:eastAsia="en-GB"/>
+        </w:rPr>
+        <mc:AlternateContent>
+          <mc:Choice Requires="wps">
+            <w:drawing>
+              <wp:anchor distT="0" distB="0" distL="114300" distR="114300" simplePos="0" relativeHeight="251675648" behindDoc="0" locked="0" layoutInCell="1" allowOverlap="1">
+                <wp:simplePos x="0" y="0"/>
+                <wp:positionH relativeFrom="margin">
+                  <wp:posOffset>4939962</wp:posOffset>
+                </wp:positionH>
+                <wp:positionV relativeFrom="paragraph">
+                  <wp:posOffset>1306261</wp:posOffset>
+                </wp:positionV>
+                <wp:extent cx="605246" cy="558140"/>
+                <wp:effectExtent l="38100" t="19050" r="42545" b="52070"/>
+                <wp:wrapNone/>
+                <wp:docPr id="12" name="Straight Arrow Connector 12"/>
+                <wp:cNvGraphicFramePr/>
+                <a:graphic xmlns:a="http://schemas.openxmlformats.org/drawingml/2006/main">
+                  <a:graphicData uri="http://schemas.microsoft.com/office/word/2010/wordprocessingShape">
+                    <wps:wsp>
+                      <wps:cNvCnPr/>
+                      <wps:spPr>
+                        <a:xfrm flipH="1">
+                          <a:off x="0" y="0"/>
+                          <a:ext cx="605246" cy="558140"/>
+                        </a:xfrm>
+                        <a:prstGeom prst="straightConnector1">
+                          <a:avLst/>
+                        </a:prstGeom>
+                        <a:ln w="57150">
+                          <a:tailEnd type="triangle"/>
+                        </a:ln>
+                      </wps:spPr>
+                      <wps:style>
+                        <a:lnRef idx="1">
+                          <a:schemeClr val="accent1"/>
+                        </a:lnRef>
+                        <a:fillRef idx="0">
+                          <a:schemeClr val="accent1"/>
+                        </a:fillRef>
+                        <a:effectRef idx="0">
+                          <a:schemeClr val="accent1"/>
+                        </a:effectRef>
+                        <a:fontRef idx="minor">
+                          <a:schemeClr val="tx1"/>
+                        </a:fontRef>
+                      </wps:style>
+                      <wps:bodyPr/>
+                    </wps:wsp>
+                  </a:graphicData>
+                </a:graphic>
+                <wp14:sizeRelH relativeFrom="margin">
+                  <wp14:pctWidth>0</wp14:pctWidth>
+                </wp14:sizeRelH>
+                <wp14:sizeRelV relativeFrom="margin">
+                  <wp14:pctHeight>0</wp14:pctHeight>
+                </wp14:sizeRelV>
+              </wp:anchor>
+            </w:drawing>
+          </mc:Choice>
+          <mc:Fallback>
+            <w:pict>
+              <v:shape w14:anchorId="7F256BF0" id="Straight Arrow Connector 12" o:spid="_x0000_s1026" type="#_x0000_t32" style="position:absolute;margin-left:388.95pt;margin-top:102.85pt;width:47.65pt;height:43.95pt;flip:x;z-index:251675648;visibility:visible;mso-wrap-style:square;mso-width-percent:0;mso-height-percent:0;mso-wrap-distance-left:9pt;mso-wrap-distance-top:0;mso-wrap-distance-right:9pt;mso-wrap-distance-bottom:0;mso-position-horizontal:absolute;mso-position-horizontal-relative:margin;mso-position-vertical:absolute;mso-position-vertical-relative:text;mso-width-percent:0;mso-height-percent:0;mso-width-relative:margin;mso-height-relative:margin" o:gfxdata="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" strokecolor="#4472c4 [3204]" strokeweight="4.5pt">
+                <v:stroke endarrow="block" joinstyle="miter"/>
+                <w10:wrap anchorx="margin"/>
+              </v:shape>
+            </w:pict>
+          </mc:Fallback>
+        </mc:AlternateContent>
+      </w:r>
+      <w:r>
+        <w:rPr>
+          <w:noProof/>
+          <w:lang w:eastAsia="en-GB"/>
+        </w:rPr>
+        <mc:AlternateContent>
+          <mc:Choice Requires="wps">
+            <w:drawing>
+              <wp:anchor distT="45720" distB="45720" distL="182880" distR="182880" simplePos="0" relativeHeight="251663360" behindDoc="1" locked="0" layoutInCell="1" allowOverlap="0" wp14:anchorId="56E78189" wp14:editId="0A614F9F">
+                <wp:simplePos x="0" y="0"/>
+                <wp:positionH relativeFrom="column">
+                  <wp:posOffset>2412027</wp:posOffset>
+                </wp:positionH>
+                <wp:positionV relativeFrom="paragraph">
+                  <wp:posOffset>199703</wp:posOffset>
+                </wp:positionV>
+                <wp:extent cx="1685925" cy="952500"/>
+                <wp:effectExtent l="38100" t="38100" r="47625" b="38100"/>
+                <wp:wrapSquare wrapText="bothSides"/>
+                <wp:docPr id="2" name="Rectangle 4"/>
+                <wp:cNvGraphicFramePr>
+                  <a:graphicFrameLocks xmlns:a="http://schemas.openxmlformats.org/drawingml/2006/main"/>
+                </wp:cNvGraphicFramePr>
+                <a:graphic xmlns:a="http://schemas.openxmlformats.org/drawingml/2006/main">
+                  <a:graphicData uri="http://schemas.microsoft.com/office/word/2010/wordprocessingShape">
+                    <wps:wsp>
+                      <wps:cNvSpPr>
+                        <a:spLocks noChangeArrowheads="1"/>
+                      </wps:cNvSpPr>
+                      <wps:spPr bwMode="auto">
+                        <a:xfrm>
+                          <a:off x="0" y="0"/>
+                          <a:ext cx="1685925" cy="952500"/>
+                        </a:xfrm>
+                        <a:prstGeom prst="rect">
+                          <a:avLst/>
+                        </a:prstGeom>
+                        <a:solidFill>
+                          <a:schemeClr val="tx2"/>
+                        </a:solidFill>
+                        <a:ln w="76200" cmpd="dbl">
+                          <a:solidFill>
+                            <a:schemeClr val="tx2"/>
+                          </a:solidFill>
+                          <a:miter lim="800000"/>
+                          <a:headEnd/>
+                          <a:tailEnd/>
+                        </a:ln>
+                      </wps:spPr>
+                      <wps:txbx>
+                        <w:txbxContent>
+                          <w:p>
+                            <w:pPr>
+                              <w:spacing w:after="0"/>
+                              <w:jc w:val="center"/>
+                              <w:rPr>
+                                <w:i/>
+                                <w:iCs/>
+                                <w:caps/>
+                                <w:color w:val="FFFFFF" w:themeColor="background1"/>
+                                <w:sz w:val="28"/>
+                                <w:szCs w:val="28"/>
+                              </w:rPr>
+                            </w:pPr>
+                            <w:r>
+                              <w:rPr>
+                                <w:i/>
+                                <w:iCs/>
+                                <w:caps/>
+                                <w:color w:val="FFFFFF" w:themeColor="background1"/>
+                                <w:sz w:val="28"/>
+                                <w:szCs w:val="28"/>
+                              </w:rPr>
+                              <w:t xml:space="preserve">Ai </w:t>
+                            </w:r>
+                          </w:p>
+                          <w:p>
+                            <w:pPr>
+                              <w:spacing w:after="0"/>
+                              <w:jc w:val="center"/>
+                              <w:rPr>
+                                <w:i/>
+                                <w:iCs/>
+                                <w:caps/>
+                                <w:color w:val="FFFFFF" w:themeColor="background1"/>
+                                <w:sz w:val="28"/>
+                              </w:rPr>
+                            </w:pPr>
+                            <w:r>
+                              <w:rPr>
+                                <w:i/>
+                                <w:iCs/>
+                                <w:caps/>
+                                <w:color w:val="FFFFFF" w:themeColor="background1"/>
+                                <w:sz w:val="28"/>
+                                <w:szCs w:val="28"/>
+                              </w:rPr>
+                              <w:t>Controller</w:t>
+                            </w:r>
+                          </w:p>
+                        </w:txbxContent>
+                      </wps:txbx>
+                      <wps:bodyPr rot="0" vert="horz" wrap="square" lIns="182880" tIns="182880" rIns="182880" bIns="182880" anchor="ctr" anchorCtr="0" upright="1">
+                        <a:noAutofit/>
+                      </wps:bodyPr>
+                    </wps:wsp>
+                  </a:graphicData>
+                </a:graphic>
+                <wp14:sizeRelH relativeFrom="page">
+                  <wp14:pctWidth>0</wp14:pctWidth>
+                </wp14:sizeRelH>
+                <wp14:sizeRelV relativeFrom="page">
+                  <wp14:pctHeight>0</wp14:pctHeight>
+                </wp14:sizeRelV>
+              </wp:anchor>
+            </w:drawing>
+          </mc:Choice>
+          <mc:Fallback>
+            <w:pict>
+              <v:rect w14:anchorId="56E78189" id="Rectangle 4" o:spid="_x0000_s1026" style="position:absolute;margin-left:189.9pt;margin-top:15.7pt;width:132.75pt;height:75pt;z-index:-251653120;visibility:visible;mso-wrap-style:square;mso-width-percent:0;mso-height-percent:0;mso-wrap-distance-left:14.4pt;mso-wrap-distance-top:3.6pt;mso-wrap-distance-right:14.4pt;mso-wrap-distance-bottom:3.6pt;mso-position-horizontal:absolute;mso-position-horizontal-relative:text;mso-position-vertical:absolute;mso-position-vertical-relative:text;mso-width-percent:0;mso-height-percent:0;mso-width-relative:page;mso-height-relative:page;v-text-anchor:middle" o:gfxdata="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" o:allowoverlap="f" fillcolor="#44546a [3215]" strokecolor="#44546a [3215]" strokeweight="6pt">
+                <v:stroke linestyle="thinThin"/>
+                <v:textbox inset="14.4pt,14.4pt,14.4pt,14.4pt">
+                  <w:txbxContent>
+                    <w:p>
+                      <w:pPr>
+                        <w:spacing w:after="0"/>
+                        <w:jc w:val="center"/>
+                        <w:rPr>
+                          <w:i/>
+                          <w:iCs/>
+                          <w:caps/>
+                          <w:color w:val="FFFFFF" w:themeColor="background1"/>
+                          <w:sz w:val="28"/>
+                          <w:szCs w:val="28"/>
+                        </w:rPr>
+                      </w:pPr>
+                      <w:r>
+                        <w:rPr>
+                          <w:i/>
+                          <w:iCs/>
+                          <w:caps/>
+                          <w:color w:val="FFFFFF" w:themeColor="background1"/>
+                          <w:sz w:val="28"/>
+                          <w:szCs w:val="28"/>
+                        </w:rPr>
+                        <w:t xml:space="preserve">Ai </w:t>
+                      </w:r>
+                    </w:p>
+                    <w:p>
+                      <w:pPr>
+                        <w:spacing w:after="0"/>
+                        <w:jc w:val="center"/>
+                        <w:rPr>
+                          <w:i/>
+                          <w:iCs/>
+                          <w:caps/>
+                          <w:color w:val="FFFFFF" w:themeColor="background1"/>
+                          <w:sz w:val="28"/>
+                        </w:rPr>
+                      </w:pPr>
+                      <w:r>
+                        <w:rPr>
+                          <w:i/>
+                          <w:iCs/>
+                          <w:caps/>
+                          <w:color w:val="FFFFFF" w:themeColor="background1"/>
+                          <w:sz w:val="28"/>
+                          <w:szCs w:val="28"/>
+                        </w:rPr>
+                        <w:t>Controller</w:t>
+                      </w:r>
+                    </w:p>
+                  </w:txbxContent>
+                </v:textbox>
+                <w10:wrap type="square"/>
+              </v:rect>
+            </w:pict>
+          </mc:Fallback>
+        </mc:AlternateContent>
+      </w:r>
+      <w:r>
+        <w:rPr>
+          <w:noProof/>
+          <w:lang w:eastAsia="en-GB"/>
+        </w:rPr>
+        <mc:AlternateContent>
+          <mc:Choice Requires="wps">
+            <w:drawing>
+              <wp:anchor distT="45720" distB="45720" distL="182880" distR="182880" simplePos="0" relativeHeight="251661312" behindDoc="1" locked="0" layoutInCell="1" allowOverlap="0" wp14:anchorId="3C4B63C5" wp14:editId="333F63D2">
+                <wp:simplePos x="0" y="0"/>
+                <wp:positionH relativeFrom="column">
+                  <wp:posOffset>5140036</wp:posOffset>
+                </wp:positionH>
+                <wp:positionV relativeFrom="paragraph">
+                  <wp:posOffset>197798</wp:posOffset>
+                </wp:positionV>
+                <wp:extent cx="1685925" cy="952500"/>
+                <wp:effectExtent l="38100" t="38100" r="47625" b="38100"/>
+                <wp:wrapSquare wrapText="bothSides"/>
+                <wp:docPr id="1" name="Rectangle 4"/>
+                <wp:cNvGraphicFramePr>
+                  <a:graphicFrameLocks xmlns:a="http://schemas.openxmlformats.org/drawingml/2006/main"/>
+                </wp:cNvGraphicFramePr>
+                <a:graphic xmlns:a="http://schemas.openxmlformats.org/drawingml/2006/main">
+                  <a:graphicData uri="http://schemas.microsoft.com/office/word/2010/wordprocessingShape">
+                    <wps:wsp>
+                      <wps:cNvSpPr>
+                        <a:spLocks noChangeArrowheads="1"/>
+                      </wps:cNvSpPr>
+                      <wps:spPr bwMode="auto">
+                        <a:xfrm>
+                          <a:off x="0" y="0"/>
+                          <a:ext cx="1685925" cy="952500"/>
+                        </a:xfrm>
+                        <a:prstGeom prst="rect">
+                          <a:avLst/>
+                        </a:prstGeom>
+                        <a:solidFill>
+                          <a:schemeClr val="tx2"/>
+                        </a:solidFill>
+                        <a:ln w="76200" cmpd="dbl">
+                          <a:solidFill>
+                            <a:schemeClr val="tx2"/>
+                          </a:solidFill>
+                          <a:miter lim="800000"/>
+                          <a:headEnd/>
+                          <a:tailEnd/>
+                        </a:ln>
+                      </wps:spPr>
+                      <wps:txbx>
+                        <w:txbxContent>
+                          <w:p>
+                            <w:pPr>
+                              <w:spacing w:after="0"/>
+                              <w:jc w:val="center"/>
+                              <w:rPr>
+                                <w:i/>
+                                <w:iCs/>
+                                <w:caps/>
+                                <w:color w:val="FFFFFF" w:themeColor="background1"/>
+                                <w:sz w:val="28"/>
+                              </w:rPr>
+                            </w:pPr>
+                            <w:r>
+                              <w:rPr>
+                                <w:i/>
+                                <w:iCs/>
+                                <w:caps/>
+                                <w:color w:val="FFFFFF" w:themeColor="background1"/>
+                                <w:sz w:val="28"/>
+                                <w:szCs w:val="28"/>
+                              </w:rPr>
+                              <w:t>Player Controller</w:t>
+                            </w:r>
+                          </w:p>
+                        </w:txbxContent>
+                      </wps:txbx>
+                      <wps:bodyPr rot="0" vert="horz" wrap="square" lIns="182880" tIns="182880" rIns="182880" bIns="182880" anchor="ctr" anchorCtr="0" upright="1">
+                        <a:noAutofit/>
+                      </wps:bodyPr>
+                    </wps:wsp>
+                  </a:graphicData>
+                </a:graphic>
+                <wp14:sizeRelH relativeFrom="page">
+                  <wp14:pctWidth>0</wp14:pctWidth>
+                </wp14:sizeRelH>
+                <wp14:sizeRelV relativeFrom="page">
+                  <wp14:pctHeight>0</wp14:pctHeight>
+                </wp14:sizeRelV>
+              </wp:anchor>
+            </w:drawing>
+          </mc:Choice>
+          <mc:Fallback>
+            <w:pict>
+              <v:rect w14:anchorId="3C4B63C5" id="_x0000_s1027" style="position:absolute;margin-left:404.75pt;margin-top:15.55pt;width:132.75pt;height:75pt;z-index:-251655168;visibility:visible;mso-wrap-style:square;mso-width-percent:0;mso-height-percent:0;mso-wrap-distance-left:14.4pt;mso-wrap-distance-top:3.6pt;mso-wrap-distance-right:14.4pt;mso-wrap-distance-bottom:3.6pt;mso-position-horizontal:absolute;mso-position-horizontal-relative:text;mso-position-vertical:absolute;mso-position-vertical-relative:text;mso-width-percent:0;mso-height-percent:0;mso-width-relative:page;mso-height-relative:page;v-text-anchor:middle" o:gfxdata="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" o:allowoverlap="f" fillcolor="#44546a [3215]" strokecolor="#44546a [3215]" strokeweight="6pt">
+                <v:stroke linestyle="thinThin"/>
+                <v:textbox inset="14.4pt,14.4pt,14.4pt,14.4pt">
+                  <w:txbxContent>
+                    <w:p>
+                      <w:pPr>
+                        <w:spacing w:after="0"/>
+                        <w:jc w:val="center"/>
+                        <w:rPr>
+                          <w:i/>
+                          <w:iCs/>
+                          <w:caps/>
+                          <w:color w:val="FFFFFF" w:themeColor="background1"/>
+                          <w:sz w:val="28"/>
+                        </w:rPr>
+                      </w:pPr>
+                      <w:r>
+                        <w:rPr>
+                          <w:i/>
+                          <w:iCs/>
+                          <w:caps/>
+                          <w:color w:val="FFFFFF" w:themeColor="background1"/>
+                          <w:sz w:val="28"/>
+                          <w:szCs w:val="28"/>
+                        </w:rPr>
+                        <w:t>Player Controller</w:t>
+                      </w:r>
+                    </w:p>
+                  </w:txbxContent>
+                </v:textbox>
+                <w10:wrap type="square"/>
+              </v:rect>
+            </w:pict>
+          </mc:Fallback>
+        </mc:AlternateContent>
+      </w:r>
+      <w:r>
+        <w:rPr>
+          <w:noProof/>
+          <w:lang w:eastAsia="en-GB"/>
+        </w:rPr>
+        <mc:AlternateContent>
+          <mc:Choice Requires="wps">
+            <w:drawing>
+              <wp:anchor distT="0" distB="0" distL="114300" distR="114300" simplePos="0" relativeHeight="251683840" behindDoc="0" locked="0" layoutInCell="1" allowOverlap="1" wp14:anchorId="7D6D9BD3" wp14:editId="70FFF545">
+                <wp:simplePos x="0" y="0"/>
+                <wp:positionH relativeFrom="margin">
+                  <wp:posOffset>665018</wp:posOffset>
+                </wp:positionH>
+                <wp:positionV relativeFrom="paragraph">
+                  <wp:posOffset>3063834</wp:posOffset>
+                </wp:positionV>
+                <wp:extent cx="641268" cy="486856"/>
+                <wp:effectExtent l="38100" t="19050" r="45085" b="66040"/>
+                <wp:wrapNone/>
+                <wp:docPr id="16" name="Straight Arrow Connector 16"/>
+                <wp:cNvGraphicFramePr/>
+                <a:graphic xmlns:a="http://schemas.openxmlformats.org/drawingml/2006/main">
+                  <a:graphicData uri="http://schemas.microsoft.com/office/word/2010/wordprocessingShape">
+                    <wps:wsp>
+                      <wps:cNvCnPr/>
+                      <wps:spPr>
+                        <a:xfrm flipH="1">
+                          <a:off x="0" y="0"/>
+                          <a:ext cx="641268" cy="486856"/>
+                        </a:xfrm>
+                        <a:prstGeom prst="straightConnector1">
+                          <a:avLst/>
+                        </a:prstGeom>
+                        <a:ln w="57150">
+                          <a:tailEnd type="triangle"/>
+                        </a:ln>
+                      </wps:spPr>
+                      <wps:style>
+                        <a:lnRef idx="1">
+                          <a:schemeClr val="accent1"/>
+                        </a:lnRef>
+                        <a:fillRef idx="0">
+                          <a:schemeClr val="accent1"/>
+                        </a:fillRef>
+                        <a:effectRef idx="0">
+                          <a:schemeClr val="accent1"/>
+                        </a:effectRef>
+                        <a:fontRef idx="minor">
+                          <a:schemeClr val="tx1"/>
+                        </a:fontRef>
+                      </wps:style>
+                      <wps:bodyPr/>
+                    </wps:wsp>
+                  </a:graphicData>
+                </a:graphic>
+                <wp14:sizeRelH relativeFrom="margin">
+                  <wp14:pctWidth>0</wp14:pctWidth>
+                </wp14:sizeRelH>
+                <wp14:sizeRelV relativeFrom="margin">
+                  <wp14:pctHeight>0</wp14:pctHeight>
+                </wp14:sizeRelV>
+              </wp:anchor>
+            </w:drawing>
+          </mc:Choice>
+          <mc:Fallback>
+            <w:pict>
+              <v:shape w14:anchorId="3B8E7853" id="Straight Arrow Connector 16" o:spid="_x0000_s1026" type="#_x0000_t32" style="position:absolute;margin-left:52.35pt;margin-top:241.25pt;width:50.5pt;height:38.35pt;flip:x;z-index:251683840;visibility:visible;mso-wrap-style:square;mso-width-percent:0;mso-height-percent:0;mso-wrap-distance-left:9pt;mso-wrap-distance-top:0;mso-wrap-distance-right:9pt;mso-wrap-distance-bottom:0;mso-position-horizontal:absolute;mso-position-horizontal-relative:margin;mso-position-vertical:absolute;mso-position-vertical-relative:text;mso-width-percent:0;mso-height-percent:0;mso-width-relative:margin;mso-height-relative:margin" o:gfxdata="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" strokecolor="#4472c4 [3204]" strokeweight="4.5pt">
+                <v:stroke endarrow="block" joinstyle="miter"/>
+                <w10:wrap anchorx="margin"/>
+              </v:shape>
+            </w:pict>
+          </mc:Fallback>
+        </mc:AlternateContent>
+      </w:r>
+      <w:r>
+        <w:rPr>
+          <w:noProof/>
+          <w:lang w:eastAsia="en-GB"/>
+        </w:rPr>
+        <mc:AlternateContent>
+          <mc:Choice Requires="wps">
+            <w:drawing>
+              <wp:anchor distT="45720" distB="45720" distL="182880" distR="182880" simplePos="0" relativeHeight="251665408" behindDoc="1" locked="0" layoutInCell="1" allowOverlap="0" wp14:anchorId="2A60D6C4" wp14:editId="601BF937">
+                <wp:simplePos x="0" y="0"/>
+                <wp:positionH relativeFrom="column">
+                  <wp:posOffset>932584</wp:posOffset>
+                </wp:positionH>
+                <wp:positionV relativeFrom="paragraph">
+                  <wp:posOffset>1952872</wp:posOffset>
+                </wp:positionV>
+                <wp:extent cx="1685925" cy="952500"/>
+                <wp:effectExtent l="38100" t="38100" r="47625" b="38100"/>
+                <wp:wrapSquare wrapText="bothSides"/>
+                <wp:docPr id="3" name="Rectangle 4"/>
+                <wp:cNvGraphicFramePr>
+                  <a:graphicFrameLocks xmlns:a="http://schemas.openxmlformats.org/drawingml/2006/main"/>
+                </wp:cNvGraphicFramePr>
+                <a:graphic xmlns:a="http://schemas.openxmlformats.org/drawingml/2006/main">
+                  <a:graphicData uri="http://schemas.microsoft.com/office/word/2010/wordprocessingShape">
+                    <wps:wsp>
+                      <wps:cNvSpPr>
+                        <a:spLocks noChangeArrowheads="1"/>
+                      </wps:cNvSpPr>
+                      <wps:spPr bwMode="auto">
+                        <a:xfrm>
+                          <a:off x="0" y="0"/>
+                          <a:ext cx="1685925" cy="952500"/>
+                        </a:xfrm>
+                        <a:prstGeom prst="rect">
+                          <a:avLst/>
+                        </a:prstGeom>
+                        <a:solidFill>
+                          <a:schemeClr val="tx2"/>
+                        </a:solidFill>
+                        <a:ln w="76200" cmpd="dbl">
+                          <a:solidFill>
+                            <a:schemeClr val="tx2"/>
+                          </a:solidFill>
+                          <a:miter lim="800000"/>
+                          <a:headEnd/>
+                          <a:tailEnd/>
+                        </a:ln>
+                      </wps:spPr>
+                      <wps:txbx>
+                        <w:txbxContent>
+                          <w:p>
+                            <w:pPr>
+                              <w:spacing w:after="0"/>
+                              <w:jc w:val="center"/>
+                              <w:rPr>
+                                <w:i/>
+                                <w:iCs/>
+                                <w:caps/>
+                                <w:color w:val="FFFFFF" w:themeColor="background1"/>
+                                <w:sz w:val="28"/>
+                              </w:rPr>
+                            </w:pPr>
+                            <w:r>
+                              <w:rPr>
+                                <w:i/>
+                                <w:iCs/>
+                                <w:caps/>
+                                <w:color w:val="FFFFFF" w:themeColor="background1"/>
+                                <w:sz w:val="28"/>
+                                <w:szCs w:val="28"/>
+                              </w:rPr>
+                              <w:t>Tank</w:t>
+                            </w:r>
+                          </w:p>
+                        </w:txbxContent>
+                      </wps:txbx>
+                      <wps:bodyPr rot="0" vert="horz" wrap="square" lIns="182880" tIns="182880" rIns="182880" bIns="182880" anchor="ctr" anchorCtr="0" upright="1">
+                        <a:noAutofit/>
+                      </wps:bodyPr>
+                    </wps:wsp>
+                  </a:graphicData>
+                </a:graphic>
+                <wp14:sizeRelH relativeFrom="page">
+                  <wp14:pctWidth>0</wp14:pctWidth>
+                </wp14:sizeRelH>
+                <wp14:sizeRelV relativeFrom="page">
+                  <wp14:pctHeight>0</wp14:pctHeight>
+                </wp14:sizeRelV>
+              </wp:anchor>
+            </w:drawing>
+          </mc:Choice>
+          <mc:Fallback>
+            <w:pict>
+              <v:rect w14:anchorId="2A60D6C4" id="_x0000_s1028" style="position:absolute;margin-left:73.45pt;margin-top:153.75pt;width:132.75pt;height:75pt;z-index:-251651072;visibility:visible;mso-wrap-style:square;mso-width-percent:0;mso-height-percent:0;mso-wrap-distance-left:14.4pt;mso-wrap-distance-top:3.6pt;mso-wrap-distance-right:14.4pt;mso-wrap-distance-bottom:3.6pt;mso-position-horizontal:absolute;mso-position-horizontal-relative:text;mso-position-vertical:absolute;mso-position-vertical-relative:text;mso-width-percent:0;mso-height-percent:0;mso-width-relative:page;mso-height-relative:page;v-text-anchor:middle" o:gfxdata="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" o:allowoverlap="f" fillcolor="#44546a [3215]" strokecolor="#44546a [3215]" strokeweight="6pt">
+                <v:stroke linestyle="thinThin"/>
+                <v:textbox inset="14.4pt,14.4pt,14.4pt,14.4pt">
+                  <w:txbxContent>
+                    <w:p>
+                      <w:pPr>
+                        <w:spacing w:after="0"/>
+                        <w:jc w:val="center"/>
+                        <w:rPr>
+                          <w:i/>
+                          <w:iCs/>
+                          <w:caps/>
+                          <w:color w:val="FFFFFF" w:themeColor="background1"/>
+                          <w:sz w:val="28"/>
+                        </w:rPr>
+                      </w:pPr>
+                      <w:r>
+                        <w:rPr>
+                          <w:i/>
+                          <w:iCs/>
+                          <w:caps/>
+                          <w:color w:val="FFFFFF" w:themeColor="background1"/>
+                          <w:sz w:val="28"/>
+                          <w:szCs w:val="28"/>
+                        </w:rPr>
+                        <w:t>Tank</w:t>
+                      </w:r>
+                    </w:p>
+                  </w:txbxContent>
+                </v:textbox>
+                <w10:wrap type="square"/>
+              </v:rect>
+            </w:pict>
+          </mc:Fallback>
+        </mc:AlternateContent>
+      </w:r>
       <w:r>
         <w:rPr>
           <w:noProof/>
@@ -71,85 +885,7 @@
           </mc:Choice>
           <mc:Fallback>
             <w:pict>
-              <v:shapetype w14:anchorId="67006BA5" id="_x0000_t32" coordsize="21600,21600" o:spt="32" o:oned="t" path="m,l21600,21600e" filled="f">
-                <v:path arrowok="t" fillok="f" o:connecttype="none"/>
-                <o:lock v:ext="edit" shapetype="t"/>
-              </v:shapetype>
-              <v:shape id="Straight Arrow Connector 15" o:spid="_x0000_s1026" type="#_x0000_t32" style="position:absolute;margin-left:246.85pt;margin-top:236.5pt;width:38.35pt;height:44.9pt;flip:x;z-index:251681792;visibility:visible;mso-wrap-style:square;mso-width-percent:0;mso-height-percent:0;mso-wrap-distance-left:9pt;mso-wrap-distance-top:0;mso-wrap-distance-right:9pt;mso-wrap-distance-bottom:0;mso-position-horizontal:absolute;mso-position-horizontal-relative:margin;mso-position-vertical:absolute;mso-position-vertical-relative:text;mso-width-percent:0;mso-height-percent:0;mso-width-relative:margin;mso-height-relative:margin" o:gfxdata="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" strokecolor="#4472c4 [3204]" strokeweight="4.5pt">
-                <v:stroke endarrow="block" joinstyle="miter"/>
-                <w10:wrap anchorx="margin"/>
-              </v:shape>
-            </w:pict>
-          </mc:Fallback>
-        </mc:AlternateContent>
-      </w:r>
-      <w:r>
-        <w:rPr>
-          <w:noProof/>
-          <w:lang w:eastAsia="en-GB"/>
-        </w:rPr>
-        <mc:AlternateContent>
-          <mc:Choice Requires="wps">
-            <w:drawing>
-              <wp:anchor distT="0" distB="0" distL="114300" distR="114300" simplePos="0" relativeHeight="251685888" behindDoc="0" locked="0" layoutInCell="1" allowOverlap="1" wp14:anchorId="52DA8642" wp14:editId="245D68D2">
-                <wp:simplePos x="0" y="0"/>
-                <wp:positionH relativeFrom="margin">
-                  <wp:posOffset>2493818</wp:posOffset>
-                </wp:positionH>
-                <wp:positionV relativeFrom="paragraph">
-                  <wp:posOffset>3135086</wp:posOffset>
-                </wp:positionV>
-                <wp:extent cx="379409" cy="403150"/>
-                <wp:effectExtent l="19050" t="19050" r="59055" b="54610"/>
-                <wp:wrapNone/>
-                <wp:docPr id="18" name="Straight Arrow Connector 18"/>
-                <wp:cNvGraphicFramePr/>
-                <a:graphic xmlns:a="http://schemas.openxmlformats.org/drawingml/2006/main">
-                  <a:graphicData uri="http://schemas.microsoft.com/office/word/2010/wordprocessingShape">
-                    <wps:wsp>
-                      <wps:cNvCnPr/>
-                      <wps:spPr>
-                        <a:xfrm>
-                          <a:off x="0" y="0"/>
-                          <a:ext cx="379409" cy="403150"/>
-                        </a:xfrm>
-                        <a:prstGeom prst="straightConnector1">
-                          <a:avLst/>
-                        </a:prstGeom>
-                        <a:ln w="57150">
-                          <a:tailEnd type="triangle"/>
-                        </a:ln>
-                      </wps:spPr>
-                      <wps:style>
-                        <a:lnRef idx="1">
-                          <a:schemeClr val="accent1"/>
-                        </a:lnRef>
-                        <a:fillRef idx="0">
-                          <a:schemeClr val="accent1"/>
-                        </a:fillRef>
-                        <a:effectRef idx="0">
-                          <a:schemeClr val="accent1"/>
-                        </a:effectRef>
-                        <a:fontRef idx="minor">
-                          <a:schemeClr val="tx1"/>
-                        </a:fontRef>
-                      </wps:style>
-                      <wps:bodyPr/>
-                    </wps:wsp>
-                  </a:graphicData>
-                </a:graphic>
-                <wp14:sizeRelH relativeFrom="margin">
-                  <wp14:pctWidth>0</wp14:pctWidth>
-                </wp14:sizeRelH>
-                <wp14:sizeRelV relativeFrom="margin">
-                  <wp14:pctHeight>0</wp14:pctHeight>
-                </wp14:sizeRelV>
-              </wp:anchor>
-            </w:drawing>
-          </mc:Choice>
-          <mc:Fallback>
-            <w:pict>
-              <v:shape w14:anchorId="6FDA9474" id="Straight Arrow Connector 18" o:spid="_x0000_s1026" type="#_x0000_t32" style="position:absolute;margin-left:196.35pt;margin-top:246.85pt;width:29.85pt;height:31.75pt;z-index:251685888;visibility:visible;mso-wrap-style:square;mso-width-percent:0;mso-height-percent:0;mso-wrap-distance-left:9pt;mso-wrap-distance-top:0;mso-wrap-distance-right:9pt;mso-wrap-distance-bottom:0;mso-position-horizontal:absolute;mso-position-horizontal-relative:margin;mso-position-vertical:absolute;mso-position-vertical-relative:text;mso-width-percent:0;mso-height-percent:0;mso-width-relative:margin;mso-height-relative:margin" o:gfxdata="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" strokecolor="#4472c4 [3204]" strokeweight="4.5pt">
+              <v:shape w14:anchorId="1BD9F808" id="Straight Arrow Connector 15" o:spid="_x0000_s1026" type="#_x0000_t32" style="position:absolute;margin-left:246.85pt;margin-top:236.5pt;width:38.35pt;height:44.9pt;flip:x;z-index:251681792;visibility:visible;mso-wrap-style:square;mso-width-percent:0;mso-height-percent:0;mso-wrap-distance-left:9pt;mso-wrap-distance-top:0;mso-wrap-distance-right:9pt;mso-wrap-distance-bottom:0;mso-position-horizontal:absolute;mso-position-horizontal-relative:margin;mso-position-vertical:absolute;mso-position-vertical-relative:text;mso-width-percent:0;mso-height-percent:0;mso-width-relative:margin;mso-height-relative:margin" o:gfxdata="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" strokecolor="#4472c4 [3204]" strokeweight="4.5pt">
                 <v:stroke endarrow="block" joinstyle="miter"/>
                 <w10:wrap anchorx="margin"/>
               </v:shape>
@@ -455,7 +1191,7 @@
           </mc:Choice>
           <mc:Fallback>
             <w:pict>
-              <v:rect w14:anchorId="15265F5A" id="Rectangle 7" o:spid="_x0000_s1027" style="position:absolute;margin-left:310.25pt;margin-top:287.95pt;width:132.75pt;height:75pt;z-index:-251642880;visibility:visible;mso-wrap-style:square;mso-width-percent:0;mso-height-percent:0;mso-wrap-distance-left:14.4pt;mso-wrap-distance-top:3.6pt;mso-wrap-distance-right:14.4pt;mso-wrap-distance-bottom:3.6pt;mso-position-horizontal:absolute;mso-position-horizontal-relative:text;mso-position-vertical:absolute;mso-position-vertical-relative:text;mso-width-percent:0;mso-height-percent:0;mso-width-relative:page;mso-height-relative:page;v-text-anchor:middle" o:gfxdata="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" o:allowoverlap="f" fillcolor="#44546a [3215]" strokecolor="#44546a [3215]" strokeweight="6pt">
+              <v:rect w14:anchorId="15265F5A" id="Rectangle 7" o:spid="_x0000_s1030" style="position:absolute;margin-left:310.25pt;margin-top:287.95pt;width:132.75pt;height:75pt;z-index:-251642880;visibility:visible;mso-wrap-style:square;mso-width-percent:0;mso-height-percent:0;mso-wrap-distance-left:14.4pt;mso-wrap-distance-top:3.6pt;mso-wrap-distance-right:14.4pt;mso-wrap-distance-bottom:3.6pt;mso-position-horizontal:absolute;mso-position-horizontal-relative:text;mso-position-vertical:absolute;mso-position-vertical-relative:text;mso-width-percent:0;mso-height-percent:0;mso-width-relative:page;mso-height-relative:page;v-text-anchor:middle" o:gfxdata="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" o:allowoverlap="f" fillcolor="#44546a [3215]" strokecolor="#44546a [3215]" strokeweight="6pt">
                 <v:stroke linestyle="thinThin"/>
                 <v:textbox inset="14.4pt,14.4pt,14.4pt,14.4pt">
                   <w:txbxContent>
@@ -487,369 +1223,6 @@
                 </v:textbox>
                 <w10:wrap type="square"/>
               </v:rect>
-            </w:pict>
-          </mc:Fallback>
-        </mc:AlternateContent>
-      </w:r>
-      <w:r>
-        <w:rPr>
-          <w:noProof/>
-          <w:lang w:eastAsia="en-GB"/>
-        </w:rPr>
-        <mc:AlternateContent>
-          <mc:Choice Requires="wps">
-            <w:drawing>
-              <wp:anchor distT="0" distB="0" distL="114300" distR="114300" simplePos="0" relativeHeight="251698176" behindDoc="0" locked="0" layoutInCell="1" allowOverlap="1" wp14:anchorId="46AE8AF6" wp14:editId="3115D8FC">
-                <wp:simplePos x="0" y="0"/>
-                <wp:positionH relativeFrom="margin">
-                  <wp:posOffset>2814451</wp:posOffset>
-                </wp:positionH>
-                <wp:positionV relativeFrom="paragraph">
-                  <wp:posOffset>1187531</wp:posOffset>
-                </wp:positionV>
-                <wp:extent cx="807035" cy="617517"/>
-                <wp:effectExtent l="38100" t="19050" r="31750" b="49530"/>
-                <wp:wrapNone/>
-                <wp:docPr id="25" name="Straight Arrow Connector 25"/>
-                <wp:cNvGraphicFramePr/>
-                <a:graphic xmlns:a="http://schemas.openxmlformats.org/drawingml/2006/main">
-                  <a:graphicData uri="http://schemas.microsoft.com/office/word/2010/wordprocessingShape">
-                    <wps:wsp>
-                      <wps:cNvCnPr/>
-                      <wps:spPr>
-                        <a:xfrm flipH="1">
-                          <a:off x="0" y="0"/>
-                          <a:ext cx="807035" cy="617517"/>
-                        </a:xfrm>
-                        <a:prstGeom prst="straightConnector1">
-                          <a:avLst/>
-                        </a:prstGeom>
-                        <a:ln w="57150">
-                          <a:tailEnd type="triangle"/>
-                        </a:ln>
-                      </wps:spPr>
-                      <wps:style>
-                        <a:lnRef idx="1">
-                          <a:schemeClr val="accent1"/>
-                        </a:lnRef>
-                        <a:fillRef idx="0">
-                          <a:schemeClr val="accent1"/>
-                        </a:fillRef>
-                        <a:effectRef idx="0">
-                          <a:schemeClr val="accent1"/>
-                        </a:effectRef>
-                        <a:fontRef idx="minor">
-                          <a:schemeClr val="tx1"/>
-                        </a:fontRef>
-                      </wps:style>
-                      <wps:bodyPr/>
-                    </wps:wsp>
-                  </a:graphicData>
-                </a:graphic>
-                <wp14:sizeRelH relativeFrom="margin">
-                  <wp14:pctWidth>0</wp14:pctWidth>
-                </wp14:sizeRelH>
-                <wp14:sizeRelV relativeFrom="margin">
-                  <wp14:pctHeight>0</wp14:pctHeight>
-                </wp14:sizeRelV>
-              </wp:anchor>
-            </w:drawing>
-          </mc:Choice>
-          <mc:Fallback>
-            <w:pict>
-              <v:shape w14:anchorId="73896D8A" id="Straight Arrow Connector 25" o:spid="_x0000_s1026" type="#_x0000_t32" style="position:absolute;margin-left:221.6pt;margin-top:93.5pt;width:63.55pt;height:48.6pt;flip:x;z-index:251698176;visibility:visible;mso-wrap-style:square;mso-width-percent:0;mso-height-percent:0;mso-wrap-distance-left:9pt;mso-wrap-distance-top:0;mso-wrap-distance-right:9pt;mso-wrap-distance-bottom:0;mso-position-horizontal:absolute;mso-position-horizontal-relative:margin;mso-position-vertical:absolute;mso-position-vertical-relative:text;mso-width-percent:0;mso-height-percent:0;mso-width-relative:margin;mso-height-relative:margin" o:gfxdata="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" strokecolor="#4472c4 [3204]" strokeweight="4.5pt">
-                <v:stroke endarrow="block" joinstyle="miter"/>
-                <w10:wrap anchorx="margin"/>
-              </v:shape>
-            </w:pict>
-          </mc:Fallback>
-        </mc:AlternateContent>
-      </w:r>
-      <w:r>
-        <w:rPr>
-          <w:noProof/>
-          <w:lang w:eastAsia="en-GB"/>
-        </w:rPr>
-        <mc:AlternateContent>
-          <mc:Choice Requires="wps">
-            <w:drawing>
-              <wp:anchor distT="0" distB="0" distL="114300" distR="114300" simplePos="0" relativeHeight="251674624" behindDoc="0" locked="0" layoutInCell="1" allowOverlap="1">
-                <wp:simplePos x="0" y="0"/>
-                <wp:positionH relativeFrom="column">
-                  <wp:posOffset>1341912</wp:posOffset>
-                </wp:positionH>
-                <wp:positionV relativeFrom="paragraph">
-                  <wp:posOffset>1282535</wp:posOffset>
-                </wp:positionV>
-                <wp:extent cx="427511" cy="593766"/>
-                <wp:effectExtent l="19050" t="19050" r="67945" b="53975"/>
-                <wp:wrapNone/>
-                <wp:docPr id="10" name="Straight Arrow Connector 10"/>
-                <wp:cNvGraphicFramePr/>
-                <a:graphic xmlns:a="http://schemas.openxmlformats.org/drawingml/2006/main">
-                  <a:graphicData uri="http://schemas.microsoft.com/office/word/2010/wordprocessingShape">
-                    <wps:wsp>
-                      <wps:cNvCnPr/>
-                      <wps:spPr>
-                        <a:xfrm>
-                          <a:off x="0" y="0"/>
-                          <a:ext cx="427511" cy="593766"/>
-                        </a:xfrm>
-                        <a:prstGeom prst="straightConnector1">
-                          <a:avLst/>
-                        </a:prstGeom>
-                        <a:ln w="57150">
-                          <a:tailEnd type="triangle"/>
-                        </a:ln>
-                      </wps:spPr>
-                      <wps:style>
-                        <a:lnRef idx="1">
-                          <a:schemeClr val="accent1"/>
-                        </a:lnRef>
-                        <a:fillRef idx="0">
-                          <a:schemeClr val="accent1"/>
-                        </a:fillRef>
-                        <a:effectRef idx="0">
-                          <a:schemeClr val="accent1"/>
-                        </a:effectRef>
-                        <a:fontRef idx="minor">
-                          <a:schemeClr val="tx1"/>
-                        </a:fontRef>
-                      </wps:style>
-                      <wps:bodyPr/>
-                    </wps:wsp>
-                  </a:graphicData>
-                </a:graphic>
-                <wp14:sizeRelH relativeFrom="margin">
-                  <wp14:pctWidth>0</wp14:pctWidth>
-                </wp14:sizeRelH>
-                <wp14:sizeRelV relativeFrom="margin">
-                  <wp14:pctHeight>0</wp14:pctHeight>
-                </wp14:sizeRelV>
-              </wp:anchor>
-            </w:drawing>
-          </mc:Choice>
-          <mc:Fallback>
-            <w:pict>
-              <v:shape w14:anchorId="392EE478" id="Straight Arrow Connector 10" o:spid="_x0000_s1026" type="#_x0000_t32" style="position:absolute;margin-left:105.65pt;margin-top:101pt;width:33.65pt;height:46.75pt;z-index:251674624;visibility:visible;mso-wrap-style:square;mso-width-percent:0;mso-height-percent:0;mso-wrap-distance-left:9pt;mso-wrap-distance-top:0;mso-wrap-distance-right:9pt;mso-wrap-distance-bottom:0;mso-position-horizontal:absolute;mso-position-horizontal-relative:text;mso-position-vertical:absolute;mso-position-vertical-relative:text;mso-width-percent:0;mso-height-percent:0;mso-width-relative:margin;mso-height-relative:margin" o:gfxdata="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" strokecolor="#4472c4 [3204]" strokeweight="4.5pt">
-                <v:stroke endarrow="block" joinstyle="miter"/>
-              </v:shape>
-            </w:pict>
-          </mc:Fallback>
-        </mc:AlternateContent>
-      </w:r>
-      <w:r>
-        <w:rPr>
-          <w:noProof/>
-          <w:lang w:eastAsia="en-GB"/>
-        </w:rPr>
-        <mc:AlternateContent>
-          <mc:Choice Requires="wps">
-            <w:drawing>
-              <wp:anchor distT="0" distB="0" distL="114300" distR="114300" simplePos="0" relativeHeight="251687936" behindDoc="0" locked="0" layoutInCell="1" allowOverlap="1" wp14:anchorId="7C8EBC5C" wp14:editId="0ADD1D6C">
-                <wp:simplePos x="0" y="0"/>
-                <wp:positionH relativeFrom="margin">
-                  <wp:posOffset>3289465</wp:posOffset>
-                </wp:positionH>
-                <wp:positionV relativeFrom="paragraph">
-                  <wp:posOffset>2493306</wp:posOffset>
-                </wp:positionV>
-                <wp:extent cx="332509" cy="45719"/>
-                <wp:effectExtent l="0" t="95250" r="0" b="126365"/>
-                <wp:wrapNone/>
-                <wp:docPr id="20" name="Straight Arrow Connector 20"/>
-                <wp:cNvGraphicFramePr/>
-                <a:graphic xmlns:a="http://schemas.openxmlformats.org/drawingml/2006/main">
-                  <a:graphicData uri="http://schemas.microsoft.com/office/word/2010/wordprocessingShape">
-                    <wps:wsp>
-                      <wps:cNvCnPr/>
-                      <wps:spPr>
-                        <a:xfrm>
-                          <a:off x="0" y="0"/>
-                          <a:ext cx="332509" cy="45719"/>
-                        </a:xfrm>
-                        <a:prstGeom prst="straightConnector1">
-                          <a:avLst/>
-                        </a:prstGeom>
-                        <a:ln w="57150">
-                          <a:tailEnd type="triangle"/>
-                        </a:ln>
-                      </wps:spPr>
-                      <wps:style>
-                        <a:lnRef idx="1">
-                          <a:schemeClr val="accent1"/>
-                        </a:lnRef>
-                        <a:fillRef idx="0">
-                          <a:schemeClr val="accent1"/>
-                        </a:fillRef>
-                        <a:effectRef idx="0">
-                          <a:schemeClr val="accent1"/>
-                        </a:effectRef>
-                        <a:fontRef idx="minor">
-                          <a:schemeClr val="tx1"/>
-                        </a:fontRef>
-                      </wps:style>
-                      <wps:bodyPr/>
-                    </wps:wsp>
-                  </a:graphicData>
-                </a:graphic>
-                <wp14:sizeRelH relativeFrom="margin">
-                  <wp14:pctWidth>0</wp14:pctWidth>
-                </wp14:sizeRelH>
-                <wp14:sizeRelV relativeFrom="margin">
-                  <wp14:pctHeight>0</wp14:pctHeight>
-                </wp14:sizeRelV>
-              </wp:anchor>
-            </w:drawing>
-          </mc:Choice>
-          <mc:Fallback>
-            <w:pict>
-              <v:shape w14:anchorId="3DF85733" id="Straight Arrow Connector 20" o:spid="_x0000_s1026" type="#_x0000_t32" style="position:absolute;margin-left:259pt;margin-top:196.3pt;width:26.2pt;height:3.6pt;z-index:251687936;visibility:visible;mso-wrap-style:square;mso-width-percent:0;mso-height-percent:0;mso-wrap-distance-left:9pt;mso-wrap-distance-top:0;mso-wrap-distance-right:9pt;mso-wrap-distance-bottom:0;mso-position-horizontal:absolute;mso-position-horizontal-relative:margin;mso-position-vertical:absolute;mso-position-vertical-relative:text;mso-width-percent:0;mso-height-percent:0;mso-width-relative:margin;mso-height-relative:margin" o:gfxdata="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" strokecolor="#4472c4 [3204]" strokeweight="4.5pt">
-                <v:stroke endarrow="block" joinstyle="miter"/>
-                <w10:wrap anchorx="margin"/>
-              </v:shape>
-            </w:pict>
-          </mc:Fallback>
-        </mc:AlternateContent>
-      </w:r>
-      <w:r>
-        <w:rPr>
-          <w:noProof/>
-          <w:lang w:eastAsia="en-GB"/>
-        </w:rPr>
-        <mc:AlternateContent>
-          <mc:Choice Requires="wps">
-            <w:drawing>
-              <wp:anchor distT="0" distB="0" distL="114300" distR="114300" simplePos="0" relativeHeight="251683840" behindDoc="0" locked="0" layoutInCell="1" allowOverlap="1" wp14:anchorId="7D6D9BD3" wp14:editId="70FFF545">
-                <wp:simplePos x="0" y="0"/>
-                <wp:positionH relativeFrom="margin">
-                  <wp:posOffset>665017</wp:posOffset>
-                </wp:positionH>
-                <wp:positionV relativeFrom="paragraph">
-                  <wp:posOffset>3063834</wp:posOffset>
-                </wp:positionV>
-                <wp:extent cx="1127818" cy="475013"/>
-                <wp:effectExtent l="38100" t="19050" r="34290" b="77470"/>
-                <wp:wrapNone/>
-                <wp:docPr id="16" name="Straight Arrow Connector 16"/>
-                <wp:cNvGraphicFramePr/>
-                <a:graphic xmlns:a="http://schemas.openxmlformats.org/drawingml/2006/main">
-                  <a:graphicData uri="http://schemas.microsoft.com/office/word/2010/wordprocessingShape">
-                    <wps:wsp>
-                      <wps:cNvCnPr/>
-                      <wps:spPr>
-                        <a:xfrm flipH="1">
-                          <a:off x="0" y="0"/>
-                          <a:ext cx="1127818" cy="475013"/>
-                        </a:xfrm>
-                        <a:prstGeom prst="straightConnector1">
-                          <a:avLst/>
-                        </a:prstGeom>
-                        <a:ln w="57150">
-                          <a:tailEnd type="triangle"/>
-                        </a:ln>
-                      </wps:spPr>
-                      <wps:style>
-                        <a:lnRef idx="1">
-                          <a:schemeClr val="accent1"/>
-                        </a:lnRef>
-                        <a:fillRef idx="0">
-                          <a:schemeClr val="accent1"/>
-                        </a:fillRef>
-                        <a:effectRef idx="0">
-                          <a:schemeClr val="accent1"/>
-                        </a:effectRef>
-                        <a:fontRef idx="minor">
-                          <a:schemeClr val="tx1"/>
-                        </a:fontRef>
-                      </wps:style>
-                      <wps:bodyPr/>
-                    </wps:wsp>
-                  </a:graphicData>
-                </a:graphic>
-                <wp14:sizeRelH relativeFrom="margin">
-                  <wp14:pctWidth>0</wp14:pctWidth>
-                </wp14:sizeRelH>
-                <wp14:sizeRelV relativeFrom="margin">
-                  <wp14:pctHeight>0</wp14:pctHeight>
-                </wp14:sizeRelV>
-              </wp:anchor>
-            </w:drawing>
-          </mc:Choice>
-          <mc:Fallback>
-            <w:pict>
-              <v:shape w14:anchorId="38F38F06" id="Straight Arrow Connector 16" o:spid="_x0000_s1026" type="#_x0000_t32" style="position:absolute;margin-left:52.35pt;margin-top:241.25pt;width:88.8pt;height:37.4pt;flip:x;z-index:251683840;visibility:visible;mso-wrap-style:square;mso-width-percent:0;mso-height-percent:0;mso-wrap-distance-left:9pt;mso-wrap-distance-top:0;mso-wrap-distance-right:9pt;mso-wrap-distance-bottom:0;mso-position-horizontal:absolute;mso-position-horizontal-relative:margin;mso-position-vertical:absolute;mso-position-vertical-relative:text;mso-width-percent:0;mso-height-percent:0;mso-width-relative:margin;mso-height-relative:margin" o:gfxdata="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" strokecolor="#4472c4 [3204]" strokeweight="4.5pt">
-                <v:stroke endarrow="block" joinstyle="miter"/>
-                <w10:wrap anchorx="margin"/>
-              </v:shape>
-            </w:pict>
-          </mc:Fallback>
-        </mc:AlternateContent>
-      </w:r>
-      <w:r>
-        <w:rPr>
-          <w:noProof/>
-          <w:lang w:eastAsia="en-GB"/>
-        </w:rPr>
-        <mc:AlternateContent>
-          <mc:Choice Requires="wps">
-            <w:drawing>
-              <wp:anchor distT="0" distB="0" distL="114300" distR="114300" simplePos="0" relativeHeight="251675648" behindDoc="0" locked="0" layoutInCell="1" allowOverlap="1">
-                <wp:simplePos x="0" y="0"/>
-                <wp:positionH relativeFrom="margin">
-                  <wp:align>center</wp:align>
-                </wp:positionH>
-                <wp:positionV relativeFrom="paragraph">
-                  <wp:posOffset>1318070</wp:posOffset>
-                </wp:positionV>
-                <wp:extent cx="0" cy="581891"/>
-                <wp:effectExtent l="114300" t="0" r="76200" b="66040"/>
-                <wp:wrapNone/>
-                <wp:docPr id="12" name="Straight Arrow Connector 12"/>
-                <wp:cNvGraphicFramePr/>
-                <a:graphic xmlns:a="http://schemas.openxmlformats.org/drawingml/2006/main">
-                  <a:graphicData uri="http://schemas.microsoft.com/office/word/2010/wordprocessingShape">
-                    <wps:wsp>
-                      <wps:cNvCnPr/>
-                      <wps:spPr>
-                        <a:xfrm>
-                          <a:off x="0" y="0"/>
-                          <a:ext cx="0" cy="581891"/>
-                        </a:xfrm>
-                        <a:prstGeom prst="straightConnector1">
-                          <a:avLst/>
-                        </a:prstGeom>
-                        <a:ln w="57150">
-                          <a:tailEnd type="triangle"/>
-                        </a:ln>
-                      </wps:spPr>
-                      <wps:style>
-                        <a:lnRef idx="1">
-                          <a:schemeClr val="accent1"/>
-                        </a:lnRef>
-                        <a:fillRef idx="0">
-                          <a:schemeClr val="accent1"/>
-                        </a:fillRef>
-                        <a:effectRef idx="0">
-                          <a:schemeClr val="accent1"/>
-                        </a:effectRef>
-                        <a:fontRef idx="minor">
-                          <a:schemeClr val="tx1"/>
-                        </a:fontRef>
-                      </wps:style>
-                      <wps:bodyPr/>
-                    </wps:wsp>
-                  </a:graphicData>
-                </a:graphic>
-              </wp:anchor>
-            </w:drawing>
-          </mc:Choice>
-          <mc:Fallback>
-            <w:pict>
-              <v:shape w14:anchorId="7901F7EC" id="Straight Arrow Connector 12" o:spid="_x0000_s1026" type="#_x0000_t32" style="position:absolute;margin-left:0;margin-top:103.8pt;width:0;height:45.8pt;z-index:251675648;visibility:visible;mso-wrap-style:square;mso-wrap-distance-left:9pt;mso-wrap-distance-top:0;mso-wrap-distance-right:9pt;mso-wrap-distance-bottom:0;mso-position-horizontal:center;mso-position-horizontal-relative:margin;mso-position-vertical:absolute;mso-position-vertical-relative:text" o:gfxdata="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" strokecolor="#4472c4 [3204]" strokeweight="4.5pt">
-                <v:stroke endarrow="block" joinstyle="miter"/>
-                <w10:wrap anchorx="margin"/>
-              </v:shape>
             </w:pict>
           </mc:Fallback>
         </mc:AlternateContent>
@@ -948,7 +1321,7 @@
           </mc:Choice>
           <mc:Fallback>
             <w:pict>
-              <v:rect w14:anchorId="4B08E4AE" id="Rectangle 4" o:spid="_x0000_s1028" style="position:absolute;margin-left:295.5pt;margin-top:159pt;width:132.75pt;height:75pt;z-index:-251649024;visibility:visible;mso-wrap-style:square;mso-width-percent:0;mso-height-percent:0;mso-wrap-distance-left:14.4pt;mso-wrap-distance-top:3.6pt;mso-wrap-distance-right:14.4pt;mso-wrap-distance-bottom:3.6pt;mso-position-horizontal:absolute;mso-position-horizontal-relative:text;mso-position-vertical:absolute;mso-position-vertical-relative:text;mso-width-percent:0;mso-height-percent:0;mso-width-relative:page;mso-height-relative:page;v-text-anchor:middle" o:gfxdata="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" o:allowoverlap="f" fillcolor="#44546a [3215]" strokecolor="#44546a [3215]" strokeweight="6pt">
+              <v:rect w14:anchorId="4B08E4AE" id="_x0000_s1031" style="position:absolute;margin-left:295.5pt;margin-top:159pt;width:132.75pt;height:75pt;z-index:-251649024;visibility:visible;mso-wrap-style:square;mso-width-percent:0;mso-height-percent:0;mso-wrap-distance-left:14.4pt;mso-wrap-distance-top:3.6pt;mso-wrap-distance-right:14.4pt;mso-wrap-distance-bottom:3.6pt;mso-position-horizontal:absolute;mso-position-horizontal-relative:text;mso-position-vertical:absolute;mso-position-vertical-relative:text;mso-width-percent:0;mso-height-percent:0;mso-width-relative:page;mso-height-relative:page;v-text-anchor:middle" o:gfxdata="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" o:allowoverlap="f" fillcolor="#44546a [3215]" strokecolor="#44546a [3215]" strokeweight="6pt">
                 <v:stroke linestyle="thinThin"/>
                 <v:textbox inset="14.4pt,14.4pt,14.4pt,14.4pt">
                   <w:txbxContent>
@@ -974,136 +1347,6 @@
                           <w:szCs w:val="28"/>
                         </w:rPr>
                         <w:t>Aiming component</w:t>
-                      </w:r>
-                    </w:p>
-                  </w:txbxContent>
-                </v:textbox>
-                <w10:wrap type="square"/>
-              </v:rect>
-            </w:pict>
-          </mc:Fallback>
-        </mc:AlternateContent>
-      </w:r>
-      <w:r>
-        <w:rPr>
-          <w:noProof/>
-          <w:lang w:eastAsia="en-GB"/>
-        </w:rPr>
-        <mc:AlternateContent>
-          <mc:Choice Requires="wps">
-            <w:drawing>
-              <wp:anchor distT="45720" distB="45720" distL="182880" distR="182880" simplePos="0" relativeHeight="251665408" behindDoc="1" locked="0" layoutInCell="1" allowOverlap="0" wp14:anchorId="2A60D6C4" wp14:editId="601BF937">
-                <wp:simplePos x="0" y="0"/>
-                <wp:positionH relativeFrom="column">
-                  <wp:posOffset>1514475</wp:posOffset>
-                </wp:positionH>
-                <wp:positionV relativeFrom="paragraph">
-                  <wp:posOffset>2047875</wp:posOffset>
-                </wp:positionV>
-                <wp:extent cx="1685925" cy="952500"/>
-                <wp:effectExtent l="38100" t="38100" r="47625" b="38100"/>
-                <wp:wrapSquare wrapText="bothSides"/>
-                <wp:docPr id="3" name="Rectangle 4"/>
-                <wp:cNvGraphicFramePr>
-                  <a:graphicFrameLocks xmlns:a="http://schemas.openxmlformats.org/drawingml/2006/main"/>
-                </wp:cNvGraphicFramePr>
-                <a:graphic xmlns:a="http://schemas.openxmlformats.org/drawingml/2006/main">
-                  <a:graphicData uri="http://schemas.microsoft.com/office/word/2010/wordprocessingShape">
-                    <wps:wsp>
-                      <wps:cNvSpPr>
-                        <a:spLocks noChangeArrowheads="1"/>
-                      </wps:cNvSpPr>
-                      <wps:spPr bwMode="auto">
-                        <a:xfrm>
-                          <a:off x="0" y="0"/>
-                          <a:ext cx="1685925" cy="952500"/>
-                        </a:xfrm>
-                        <a:prstGeom prst="rect">
-                          <a:avLst/>
-                        </a:prstGeom>
-                        <a:solidFill>
-                          <a:schemeClr val="tx2"/>
-                        </a:solidFill>
-                        <a:ln w="76200" cmpd="dbl">
-                          <a:solidFill>
-                            <a:schemeClr val="tx2"/>
-                          </a:solidFill>
-                          <a:miter lim="800000"/>
-                          <a:headEnd/>
-                          <a:tailEnd/>
-                        </a:ln>
-                      </wps:spPr>
-                      <wps:txbx>
-                        <w:txbxContent>
-                          <w:p>
-                            <w:pPr>
-                              <w:spacing w:after="0"/>
-                              <w:jc w:val="center"/>
-                              <w:rPr>
-                                <w:i/>
-                                <w:iCs/>
-                                <w:caps/>
-                                <w:color w:val="FFFFFF" w:themeColor="background1"/>
-                                <w:sz w:val="28"/>
-                              </w:rPr>
-                            </w:pPr>
-                            <w:r>
-                              <w:rPr>
-                                <w:i/>
-                                <w:iCs/>
-                                <w:caps/>
-                                <w:color w:val="FFFFFF" w:themeColor="background1"/>
-                                <w:sz w:val="28"/>
-                                <w:szCs w:val="28"/>
-                              </w:rPr>
-                              <w:t>Tank</w:t>
-                            </w:r>
-                          </w:p>
-                        </w:txbxContent>
-                      </wps:txbx>
-                      <wps:bodyPr rot="0" vert="horz" wrap="square" lIns="182880" tIns="182880" rIns="182880" bIns="182880" anchor="ctr" anchorCtr="0" upright="1">
-                        <a:noAutofit/>
-                      </wps:bodyPr>
-                    </wps:wsp>
-                  </a:graphicData>
-                </a:graphic>
-                <wp14:sizeRelH relativeFrom="page">
-                  <wp14:pctWidth>0</wp14:pctWidth>
-                </wp14:sizeRelH>
-                <wp14:sizeRelV relativeFrom="page">
-                  <wp14:pctHeight>0</wp14:pctHeight>
-                </wp14:sizeRelV>
-              </wp:anchor>
-            </w:drawing>
-          </mc:Choice>
-          <mc:Fallback>
-            <w:pict>
-              <v:rect w14:anchorId="2A60D6C4" id="_x0000_s1029" style="position:absolute;margin-left:119.25pt;margin-top:161.25pt;width:132.75pt;height:75pt;z-index:-251651072;visibility:visible;mso-wrap-style:square;mso-width-percent:0;mso-height-percent:0;mso-wrap-distance-left:14.4pt;mso-wrap-distance-top:3.6pt;mso-wrap-distance-right:14.4pt;mso-wrap-distance-bottom:3.6pt;mso-position-horizontal:absolute;mso-position-horizontal-relative:text;mso-position-vertical:absolute;mso-position-vertical-relative:text;mso-width-percent:0;mso-height-percent:0;mso-width-relative:page;mso-height-relative:page;v-text-anchor:middle" o:gfxdata="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" o:allowoverlap="f" fillcolor="#44546a [3215]" strokecolor="#44546a [3215]" strokeweight="6pt">
-                <v:stroke linestyle="thinThin"/>
-                <v:textbox inset="14.4pt,14.4pt,14.4pt,14.4pt">
-                  <w:txbxContent>
-                    <w:p>
-                      <w:pPr>
-                        <w:spacing w:after="0"/>
-                        <w:jc w:val="center"/>
-                        <w:rPr>
-                          <w:i/>
-                          <w:iCs/>
-                          <w:caps/>
-                          <w:color w:val="FFFFFF" w:themeColor="background1"/>
-                          <w:sz w:val="28"/>
-                        </w:rPr>
-                      </w:pPr>
-                      <w:r>
-                        <w:rPr>
-                          <w:i/>
-                          <w:iCs/>
-                          <w:caps/>
-                          <w:color w:val="FFFFFF" w:themeColor="background1"/>
-                          <w:sz w:val="28"/>
-                          <w:szCs w:val="28"/>
-                        </w:rPr>
-                        <w:t>Tank</w:t>
                       </w:r>
                     </w:p>
                   </w:txbxContent>
@@ -1208,7 +1451,7 @@
           </mc:Choice>
           <mc:Fallback>
             <w:pict>
-              <v:rect w14:anchorId="69FB7391" id="Rectangle 6" o:spid="_x0000_s1030" style="position:absolute;margin-left:-36pt;margin-top:286.5pt;width:132.75pt;height:75pt;z-index:-251644928;visibility:visible;mso-wrap-style:square;mso-width-percent:0;mso-height-percent:0;mso-wrap-distance-left:14.4pt;mso-wrap-distance-top:3.6pt;mso-wrap-distance-right:14.4pt;mso-wrap-distance-bottom:3.6pt;mso-position-horizontal:absolute;mso-position-horizontal-relative:margin;mso-position-vertical:absolute;mso-position-vertical-relative:text;mso-width-percent:0;mso-height-percent:0;mso-width-relative:page;mso-height-relative:page;v-text-anchor:middle" o:gfxdata="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" o:allowoverlap="f" fillcolor="#44546a [3215]" strokecolor="#44546a [3215]" strokeweight="6pt">
+              <v:rect w14:anchorId="69FB7391" id="Rectangle 6" o:spid="_x0000_s1032" style="position:absolute;margin-left:-36pt;margin-top:286.5pt;width:132.75pt;height:75pt;z-index:-251644928;visibility:visible;mso-wrap-style:square;mso-width-percent:0;mso-height-percent:0;mso-wrap-distance-left:14.4pt;mso-wrap-distance-top:3.6pt;mso-wrap-distance-right:14.4pt;mso-wrap-distance-bottom:3.6pt;mso-position-horizontal:absolute;mso-position-horizontal-relative:margin;mso-position-vertical:absolute;mso-position-vertical-relative:text;mso-width-percent:0;mso-height-percent:0;mso-width-relative:page;mso-height-relative:page;v-text-anchor:middle" o:gfxdata="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" o:allowoverlap="f" fillcolor="#44546a [3215]" strokecolor="#44546a [3215]" strokeweight="6pt">
                 <v:stroke linestyle="thinThin"/>
                 <v:textbox inset="14.4pt,14.4pt,14.4pt,14.4pt">
                   <w:txbxContent>
@@ -1239,316 +1482,6 @@
                   </w:txbxContent>
                 </v:textbox>
                 <w10:wrap type="square" anchorx="margin"/>
-              </v:rect>
-            </w:pict>
-          </mc:Fallback>
-        </mc:AlternateContent>
-      </w:r>
-      <w:r>
-        <w:rPr>
-          <w:noProof/>
-          <w:lang w:eastAsia="en-GB"/>
-        </w:rPr>
-        <mc:AlternateContent>
-          <mc:Choice Requires="wps">
-            <w:drawing>
-              <wp:anchor distT="45720" distB="45720" distL="182880" distR="182880" simplePos="0" relativeHeight="251663360" behindDoc="1" locked="0" layoutInCell="1" allowOverlap="0" wp14:anchorId="56E78189" wp14:editId="0A614F9F">
-                <wp:simplePos x="0" y="0"/>
-                <wp:positionH relativeFrom="column">
-                  <wp:posOffset>-295275</wp:posOffset>
-                </wp:positionH>
-                <wp:positionV relativeFrom="paragraph">
-                  <wp:posOffset>257175</wp:posOffset>
-                </wp:positionV>
-                <wp:extent cx="1685925" cy="952500"/>
-                <wp:effectExtent l="38100" t="38100" r="47625" b="38100"/>
-                <wp:wrapSquare wrapText="bothSides"/>
-                <wp:docPr id="2" name="Rectangle 4"/>
-                <wp:cNvGraphicFramePr>
-                  <a:graphicFrameLocks xmlns:a="http://schemas.openxmlformats.org/drawingml/2006/main"/>
-                </wp:cNvGraphicFramePr>
-                <a:graphic xmlns:a="http://schemas.openxmlformats.org/drawingml/2006/main">
-                  <a:graphicData uri="http://schemas.microsoft.com/office/word/2010/wordprocessingShape">
-                    <wps:wsp>
-                      <wps:cNvSpPr>
-                        <a:spLocks noChangeArrowheads="1"/>
-                      </wps:cNvSpPr>
-                      <wps:spPr bwMode="auto">
-                        <a:xfrm>
-                          <a:off x="0" y="0"/>
-                          <a:ext cx="1685925" cy="952500"/>
-                        </a:xfrm>
-                        <a:prstGeom prst="rect">
-                          <a:avLst/>
-                        </a:prstGeom>
-                        <a:solidFill>
-                          <a:schemeClr val="tx2"/>
-                        </a:solidFill>
-                        <a:ln w="76200" cmpd="dbl">
-                          <a:solidFill>
-                            <a:schemeClr val="tx2"/>
-                          </a:solidFill>
-                          <a:miter lim="800000"/>
-                          <a:headEnd/>
-                          <a:tailEnd/>
-                        </a:ln>
-                      </wps:spPr>
-                      <wps:txbx>
-                        <w:txbxContent>
-                          <w:p>
-                            <w:pPr>
-                              <w:spacing w:after="0"/>
-                              <w:jc w:val="center"/>
-                              <w:rPr>
-                                <w:i/>
-                                <w:iCs/>
-                                <w:caps/>
-                                <w:color w:val="FFFFFF" w:themeColor="background1"/>
-                                <w:sz w:val="28"/>
-                                <w:szCs w:val="28"/>
-                              </w:rPr>
-                            </w:pPr>
-                            <w:r>
-                              <w:rPr>
-                                <w:i/>
-                                <w:iCs/>
-                                <w:caps/>
-                                <w:color w:val="FFFFFF" w:themeColor="background1"/>
-                                <w:sz w:val="28"/>
-                                <w:szCs w:val="28"/>
-                              </w:rPr>
-                              <w:t xml:space="preserve">Ai </w:t>
-                            </w:r>
-                          </w:p>
-                          <w:p>
-                            <w:pPr>
-                              <w:spacing w:after="0"/>
-                              <w:jc w:val="center"/>
-                              <w:rPr>
-                                <w:i/>
-                                <w:iCs/>
-                                <w:caps/>
-                                <w:color w:val="FFFFFF" w:themeColor="background1"/>
-                                <w:sz w:val="28"/>
-                              </w:rPr>
-                            </w:pPr>
-                            <w:r>
-                              <w:rPr>
-                                <w:i/>
-                                <w:iCs/>
-                                <w:caps/>
-                                <w:color w:val="FFFFFF" w:themeColor="background1"/>
-                                <w:sz w:val="28"/>
-                                <w:szCs w:val="28"/>
-                              </w:rPr>
-                              <w:t>Controller</w:t>
-                            </w:r>
-                          </w:p>
-                        </w:txbxContent>
-                      </wps:txbx>
-                      <wps:bodyPr rot="0" vert="horz" wrap="square" lIns="182880" tIns="182880" rIns="182880" bIns="182880" anchor="ctr" anchorCtr="0" upright="1">
-                        <a:noAutofit/>
-                      </wps:bodyPr>
-                    </wps:wsp>
-                  </a:graphicData>
-                </a:graphic>
-                <wp14:sizeRelH relativeFrom="page">
-                  <wp14:pctWidth>0</wp14:pctWidth>
-                </wp14:sizeRelH>
-                <wp14:sizeRelV relativeFrom="page">
-                  <wp14:pctHeight>0</wp14:pctHeight>
-                </wp14:sizeRelV>
-              </wp:anchor>
-            </w:drawing>
-          </mc:Choice>
-          <mc:Fallback>
-            <w:pict>
-              <v:rect w14:anchorId="56E78189" id="_x0000_s1031" style="position:absolute;margin-left:-23.25pt;margin-top:20.25pt;width:132.75pt;height:75pt;z-index:-251653120;visibility:visible;mso-wrap-style:square;mso-width-percent:0;mso-height-percent:0;mso-wrap-distance-left:14.4pt;mso-wrap-distance-top:3.6pt;mso-wrap-distance-right:14.4pt;mso-wrap-distance-bottom:3.6pt;mso-position-horizontal:absolute;mso-position-horizontal-relative:text;mso-position-vertical:absolute;mso-position-vertical-relative:text;mso-width-percent:0;mso-height-percent:0;mso-width-relative:page;mso-height-relative:page;v-text-anchor:middle" o:gfxdata="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" o:allowoverlap="f" fillcolor="#44546a [3215]" strokecolor="#44546a [3215]" strokeweight="6pt">
-                <v:stroke linestyle="thinThin"/>
-                <v:textbox inset="14.4pt,14.4pt,14.4pt,14.4pt">
-                  <w:txbxContent>
-                    <w:p>
-                      <w:pPr>
-                        <w:spacing w:after="0"/>
-                        <w:jc w:val="center"/>
-                        <w:rPr>
-                          <w:i/>
-                          <w:iCs/>
-                          <w:caps/>
-                          <w:color w:val="FFFFFF" w:themeColor="background1"/>
-                          <w:sz w:val="28"/>
-                          <w:szCs w:val="28"/>
-                        </w:rPr>
-                      </w:pPr>
-                      <w:r>
-                        <w:rPr>
-                          <w:i/>
-                          <w:iCs/>
-                          <w:caps/>
-                          <w:color w:val="FFFFFF" w:themeColor="background1"/>
-                          <w:sz w:val="28"/>
-                          <w:szCs w:val="28"/>
-                        </w:rPr>
-                        <w:t xml:space="preserve">Ai </w:t>
-                      </w:r>
-                    </w:p>
-                    <w:p>
-                      <w:pPr>
-                        <w:spacing w:after="0"/>
-                        <w:jc w:val="center"/>
-                        <w:rPr>
-                          <w:i/>
-                          <w:iCs/>
-                          <w:caps/>
-                          <w:color w:val="FFFFFF" w:themeColor="background1"/>
-                          <w:sz w:val="28"/>
-                        </w:rPr>
-                      </w:pPr>
-                      <w:r>
-                        <w:rPr>
-                          <w:i/>
-                          <w:iCs/>
-                          <w:caps/>
-                          <w:color w:val="FFFFFF" w:themeColor="background1"/>
-                          <w:sz w:val="28"/>
-                          <w:szCs w:val="28"/>
-                        </w:rPr>
-                        <w:t>Controller</w:t>
-                      </w:r>
-                    </w:p>
-                  </w:txbxContent>
-                </v:textbox>
-                <w10:wrap type="square"/>
-              </v:rect>
-            </w:pict>
-          </mc:Fallback>
-        </mc:AlternateContent>
-      </w:r>
-      <w:r>
-        <w:rPr>
-          <w:noProof/>
-          <w:lang w:eastAsia="en-GB"/>
-        </w:rPr>
-        <mc:AlternateContent>
-          <mc:Choice Requires="wps">
-            <w:drawing>
-              <wp:anchor distT="45720" distB="45720" distL="182880" distR="182880" simplePos="0" relativeHeight="251661312" behindDoc="1" locked="0" layoutInCell="1" allowOverlap="0" wp14:anchorId="3C4B63C5" wp14:editId="333F63D2">
-                <wp:simplePos x="0" y="0"/>
-                <wp:positionH relativeFrom="column">
-                  <wp:posOffset>3810000</wp:posOffset>
-                </wp:positionH>
-                <wp:positionV relativeFrom="paragraph">
-                  <wp:posOffset>257175</wp:posOffset>
-                </wp:positionV>
-                <wp:extent cx="1685925" cy="952500"/>
-                <wp:effectExtent l="38100" t="38100" r="47625" b="38100"/>
-                <wp:wrapSquare wrapText="bothSides"/>
-                <wp:docPr id="1" name="Rectangle 4"/>
-                <wp:cNvGraphicFramePr>
-                  <a:graphicFrameLocks xmlns:a="http://schemas.openxmlformats.org/drawingml/2006/main"/>
-                </wp:cNvGraphicFramePr>
-                <a:graphic xmlns:a="http://schemas.openxmlformats.org/drawingml/2006/main">
-                  <a:graphicData uri="http://schemas.microsoft.com/office/word/2010/wordprocessingShape">
-                    <wps:wsp>
-                      <wps:cNvSpPr>
-                        <a:spLocks noChangeArrowheads="1"/>
-                      </wps:cNvSpPr>
-                      <wps:spPr bwMode="auto">
-                        <a:xfrm>
-                          <a:off x="0" y="0"/>
-                          <a:ext cx="1685925" cy="952500"/>
-                        </a:xfrm>
-                        <a:prstGeom prst="rect">
-                          <a:avLst/>
-                        </a:prstGeom>
-                        <a:solidFill>
-                          <a:schemeClr val="tx2"/>
-                        </a:solidFill>
-                        <a:ln w="76200" cmpd="dbl">
-                          <a:solidFill>
-                            <a:schemeClr val="tx2"/>
-                          </a:solidFill>
-                          <a:miter lim="800000"/>
-                          <a:headEnd/>
-                          <a:tailEnd/>
-                        </a:ln>
-                      </wps:spPr>
-                      <wps:txbx>
-                        <w:txbxContent>
-                          <w:p>
-                            <w:pPr>
-                              <w:spacing w:after="0"/>
-                              <w:jc w:val="center"/>
-                              <w:rPr>
-                                <w:i/>
-                                <w:iCs/>
-                                <w:caps/>
-                                <w:color w:val="FFFFFF" w:themeColor="background1"/>
-                                <w:sz w:val="28"/>
-                              </w:rPr>
-                            </w:pPr>
-                            <w:r>
-                              <w:rPr>
-                                <w:i/>
-                                <w:iCs/>
-                                <w:caps/>
-                                <w:color w:val="FFFFFF" w:themeColor="background1"/>
-                                <w:sz w:val="28"/>
-                                <w:szCs w:val="28"/>
-                              </w:rPr>
-                              <w:t>Player Controller</w:t>
-                            </w:r>
-                          </w:p>
-                        </w:txbxContent>
-                      </wps:txbx>
-                      <wps:bodyPr rot="0" vert="horz" wrap="square" lIns="182880" tIns="182880" rIns="182880" bIns="182880" anchor="ctr" anchorCtr="0" upright="1">
-                        <a:noAutofit/>
-                      </wps:bodyPr>
-                    </wps:wsp>
-                  </a:graphicData>
-                </a:graphic>
-                <wp14:sizeRelH relativeFrom="page">
-                  <wp14:pctWidth>0</wp14:pctWidth>
-                </wp14:sizeRelH>
-                <wp14:sizeRelV relativeFrom="page">
-                  <wp14:pctHeight>0</wp14:pctHeight>
-                </wp14:sizeRelV>
-              </wp:anchor>
-            </w:drawing>
-          </mc:Choice>
-          <mc:Fallback>
-            <w:pict>
-              <v:rect w14:anchorId="3C4B63C5" id="_x0000_s1032" style="position:absolute;margin-left:300pt;margin-top:20.25pt;width:132.75pt;height:75pt;z-index:-251655168;visibility:visible;mso-wrap-style:square;mso-width-percent:0;mso-height-percent:0;mso-wrap-distance-left:14.4pt;mso-wrap-distance-top:3.6pt;mso-wrap-distance-right:14.4pt;mso-wrap-distance-bottom:3.6pt;mso-position-horizontal:absolute;mso-position-horizontal-relative:text;mso-position-vertical:absolute;mso-position-vertical-relative:text;mso-width-percent:0;mso-height-percent:0;mso-width-relative:page;mso-height-relative:page;v-text-anchor:middle" o:gfxdata="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" o:allowoverlap="f" fillcolor="#44546a [3215]" strokecolor="#44546a [3215]" strokeweight="6pt">
-                <v:stroke linestyle="thinThin"/>
-                <v:textbox inset="14.4pt,14.4pt,14.4pt,14.4pt">
-                  <w:txbxContent>
-                    <w:p>
-                      <w:pPr>
-                        <w:spacing w:after="0"/>
-                        <w:jc w:val="center"/>
-                        <w:rPr>
-                          <w:i/>
-                          <w:iCs/>
-                          <w:caps/>
-                          <w:color w:val="FFFFFF" w:themeColor="background1"/>
-                          <w:sz w:val="28"/>
-                        </w:rPr>
-                      </w:pPr>
-                      <w:r>
-                        <w:rPr>
-                          <w:i/>
-                          <w:iCs/>
-                          <w:caps/>
-                          <w:color w:val="FFFFFF" w:themeColor="background1"/>
-                          <w:sz w:val="28"/>
-                          <w:szCs w:val="28"/>
-                        </w:rPr>
-                        <w:t>Player Controller</w:t>
-                      </w:r>
-                    </w:p>
-                  </w:txbxContent>
-                </v:textbox>
-                <w10:wrap type="square"/>
               </v:rect>
             </w:pict>
           </mc:Fallback>

</xml_diff>